<commit_message>
test boxes and questions for dating sim
</commit_message>
<xml_diff>
--- a/beeGame/bee story board/storyquestions.docx
+++ b/beeGame/bee story board/storyquestions.docx
@@ -10,141 +10,141 @@
         <w:t>–</w:t>
       </w:r>
       <w:r>
-        <w:t xml:space="preserve"> That was a new experience, I am intrigued I will give you my time. If we were to go on a date, where would you take me?</w:t>
-      </w:r>
-    </w:p>
-    <w:p>
-      <w:r>
-        <w:t xml:space="preserve">1 </w:t>
-      </w:r>
-      <w:r>
-        <w:t>–</w:t>
-      </w:r>
-      <w:r>
-        <w:t xml:space="preserve"> </w:t>
-      </w:r>
-      <w:r>
-        <w:t>The local honey bar</w:t>
-      </w:r>
-    </w:p>
-    <w:p>
-      <w:r>
-        <w:t>2 – Royal Honey Hut</w:t>
-      </w:r>
-      <w:r>
-        <w:t xml:space="preserve"> “correct”</w:t>
-      </w:r>
-    </w:p>
-    <w:p>
-      <w:r>
-        <w:t xml:space="preserve">3 </w:t>
-      </w:r>
-      <w:r>
-        <w:t>–</w:t>
-      </w:r>
-      <w:r>
-        <w:t xml:space="preserve"> </w:t>
-      </w:r>
-      <w:r>
-        <w:t>buzz</w:t>
-      </w:r>
-    </w:p>
-    <w:p>
-      <w:r>
-        <w:t xml:space="preserve">4 </w:t>
-      </w:r>
-      <w:r>
-        <w:t>–</w:t>
-      </w:r>
-      <w:r>
-        <w:t xml:space="preserve"> </w:t>
-      </w:r>
-      <w:r>
-        <w:t>picnic</w:t>
-      </w:r>
-    </w:p>
-    <w:p/>
-    <w:p>
-      <w:r>
-        <w:t xml:space="preserve">QB </w:t>
-      </w:r>
-      <w:r>
-        <w:t>–</w:t>
-      </w:r>
-      <w:r>
-        <w:t xml:space="preserve"> </w:t>
-      </w:r>
-      <w:r>
-        <w:t>Hmmm, ok then and then what would we do after that?</w:t>
-      </w:r>
-    </w:p>
-    <w:p>
-      <w:r>
-        <w:t xml:space="preserve">1 – Somewhere </w:t>
-      </w:r>
-      <w:r>
-        <w:t>to show off your lovely Proboscis</w:t>
-      </w:r>
-      <w:r>
-        <w:t xml:space="preserve"> “correct”</w:t>
-      </w:r>
-    </w:p>
-    <w:p>
-      <w:r>
-        <w:t xml:space="preserve">2 – </w:t>
-      </w:r>
-      <w:r>
-        <w:t>Out dancing and to get a little boogie on</w:t>
-      </w:r>
-    </w:p>
-    <w:p>
-      <w:r>
-        <w:t xml:space="preserve">3 – </w:t>
-      </w:r>
-      <w:r>
-        <w:t>Stinging anyone and everyone</w:t>
-      </w:r>
-    </w:p>
-    <w:p>
-      <w:r>
-        <w:t xml:space="preserve">4 – </w:t>
-      </w:r>
-      <w:r>
-        <w:t>buzz</w:t>
-      </w:r>
-    </w:p>
-    <w:p/>
-    <w:p>
-      <w:r>
-        <w:t>QB –</w:t>
-      </w:r>
-      <w:r>
-        <w:t xml:space="preserve"> Interesting, interesting</w:t>
-      </w:r>
-    </w:p>
-    <w:p>
-      <w:r>
-        <w:t>1 –</w:t>
-      </w:r>
-      <w:r>
-        <w:t xml:space="preserve"> </w:t>
-      </w:r>
-      <w:r>
-        <w:t xml:space="preserve">buzz </w:t>
-      </w:r>
-      <w:r>
-        <w:t>(maybe show drawn image of Nicholas Cage screaming BEES)</w:t>
-      </w:r>
-    </w:p>
-    <w:p>
-      <w:r>
-        <w:t>2 – I am quite the interesting insect</w:t>
-      </w:r>
-      <w:r>
-        <w:t xml:space="preserve"> “correct”</w:t>
+        <w:t xml:space="preserve"> That was an </w:t>
       </w:r>
       <w:bookmarkStart w:id="0" w:name="_GoBack"/>
       <w:bookmarkEnd w:id="0"/>
+      <w:r>
+        <w:t>experience, I am intrigued I will give you my time. If we were to go on a date, where would you take me?</w:t>
+      </w:r>
+    </w:p>
+    <w:p>
+      <w:r>
+        <w:t xml:space="preserve">1 </w:t>
+      </w:r>
+      <w:r>
+        <w:t>–</w:t>
+      </w:r>
+      <w:r>
+        <w:t xml:space="preserve"> </w:t>
+      </w:r>
+      <w:r>
+        <w:t>The local honey bar</w:t>
+      </w:r>
+    </w:p>
+    <w:p>
+      <w:r>
+        <w:t>2 – Royal Honey Hut</w:t>
+      </w:r>
+      <w:r>
+        <w:t xml:space="preserve"> “correct”</w:t>
+      </w:r>
+    </w:p>
+    <w:p>
+      <w:r>
+        <w:t xml:space="preserve">3 </w:t>
+      </w:r>
+      <w:r>
+        <w:t>–</w:t>
+      </w:r>
+      <w:r>
+        <w:t xml:space="preserve"> </w:t>
+      </w:r>
+      <w:r>
+        <w:t>buzz</w:t>
+      </w:r>
+    </w:p>
+    <w:p>
+      <w:r>
+        <w:t xml:space="preserve">4 </w:t>
+      </w:r>
+      <w:r>
+        <w:t>–</w:t>
+      </w:r>
+      <w:r>
+        <w:t xml:space="preserve"> </w:t>
+      </w:r>
+      <w:r>
+        <w:t>picnic</w:t>
+      </w:r>
+    </w:p>
+    <w:p/>
+    <w:p>
+      <w:r>
+        <w:t xml:space="preserve">QB </w:t>
+      </w:r>
+      <w:r>
+        <w:t>–</w:t>
+      </w:r>
+      <w:r>
+        <w:t xml:space="preserve"> </w:t>
+      </w:r>
+      <w:r>
+        <w:t>Hmmm, ok then and then what would we do after that?</w:t>
+      </w:r>
+    </w:p>
+    <w:p>
+      <w:r>
+        <w:t xml:space="preserve">1 – Somewhere </w:t>
+      </w:r>
+      <w:r>
+        <w:t>to show off your lovely Proboscis</w:t>
+      </w:r>
+      <w:r>
+        <w:t xml:space="preserve"> “correct”</w:t>
+      </w:r>
+    </w:p>
+    <w:p>
+      <w:r>
+        <w:t xml:space="preserve">2 – </w:t>
+      </w:r>
+      <w:r>
+        <w:t>Out dancing and to get a little boogie on</w:t>
+      </w:r>
+    </w:p>
+    <w:p>
+      <w:r>
+        <w:t xml:space="preserve">3 – </w:t>
+      </w:r>
+      <w:r>
+        <w:t>Stinging anyone and everyone</w:t>
+      </w:r>
+    </w:p>
+    <w:p>
+      <w:r>
+        <w:t xml:space="preserve">4 – </w:t>
+      </w:r>
+      <w:r>
+        <w:t>buzz</w:t>
+      </w:r>
+    </w:p>
+    <w:p/>
+    <w:p>
+      <w:r>
+        <w:t>QB –</w:t>
+      </w:r>
+      <w:r>
+        <w:t xml:space="preserve"> Interesting, interesting</w:t>
+      </w:r>
+    </w:p>
+    <w:p>
+      <w:r>
+        <w:t>1 –</w:t>
+      </w:r>
+      <w:r>
+        <w:t xml:space="preserve"> </w:t>
+      </w:r>
+      <w:r>
+        <w:t xml:space="preserve">buzz </w:t>
+      </w:r>
+    </w:p>
+    <w:p>
+      <w:r>
+        <w:t>2 – I am quite the interesting insect</w:t>
+      </w:r>
+      <w:r>
+        <w:t xml:space="preserve"> “correct”</w:t>
+      </w:r>
     </w:p>
     <w:p>
       <w:r>

</xml_diff>